<commit_message>
mise à jour site et ajout de la maquette
</commit_message>
<xml_diff>
--- a/cdc_anglade.docx
+++ b/cdc_anglade.docx
@@ -529,10 +529,10 @@
           <wp:anchor behindDoc="0" distT="0" distB="0" distL="0" distR="0" simplePos="0" locked="0" layoutInCell="1" allowOverlap="1" relativeHeight="4">
             <wp:simplePos x="0" y="0"/>
             <wp:positionH relativeFrom="column">
-              <wp:posOffset>0</wp:posOffset>
+              <wp:posOffset>169545</wp:posOffset>
             </wp:positionH>
             <wp:positionV relativeFrom="paragraph">
-              <wp:posOffset>635</wp:posOffset>
+              <wp:posOffset>-26035</wp:posOffset>
             </wp:positionV>
             <wp:extent cx="6120130" cy="4580890"/>
             <wp:effectExtent l="0" t="0" r="0" b="0"/>
@@ -3751,6 +3751,19 @@
     </w:pPr>
     <w:rPr/>
   </w:style>
+  <w:style w:type="paragraph" w:styleId="Titredetableau">
+    <w:name w:val="Titre de tableau"/>
+    <w:basedOn w:val="Contenudetableau"/>
+    <w:qFormat/>
+    <w:pPr>
+      <w:suppressLineNumbers/>
+      <w:jc w:val="center"/>
+    </w:pPr>
+    <w:rPr>
+      <w:b/>
+      <w:bCs/>
+    </w:rPr>
+  </w:style>
   <w:style w:type="numbering" w:styleId="Puce">
     <w:name w:val="Puce •"/>
     <w:qFormat/>

</xml_diff>